<commit_message>
Update to support bulkId feature
</commit_message>
<xml_diff>
--- a/docs/UDD.1.0.to.2.0.Upgrade.docx
+++ b/docs/UDD.1.0.to.2.0.Upgrade.docx
@@ -1,6 +1,6 @@
 
 <file path=word/document.xml><?xml version="1.0" encoding="utf-8"?>
-<w:document xmlns:wpc="http://schemas.microsoft.com/office/word/2010/wordprocessingCanvas" xmlns:cx="http://schemas.microsoft.com/office/drawing/2014/chartex" xmlns:cx1="http://schemas.microsoft.com/office/drawing/2015/9/8/chartex" xmlns:cx2="http://schemas.microsoft.com/office/drawing/2015/10/21/chartex" xmlns:cx3="http://schemas.microsoft.com/office/drawing/2016/5/9/chartex" xmlns:cx4="http://schemas.microsoft.com/office/drawing/2016/5/10/chartex" xmlns:cx5="http://schemas.microsoft.com/office/drawing/2016/5/11/chartex" xmlns:cx6="http://schemas.microsoft.com/office/drawing/2016/5/12/chartex" xmlns:cx7="http://schemas.microsoft.com/office/drawing/2016/5/13/chartex" xmlns:cx8="http://schemas.microsoft.com/office/drawing/2016/5/14/chartex" xmlns:mc="http://schemas.openxmlformats.org/markup-compatibility/2006" xmlns:aink="http://schemas.microsoft.com/office/drawing/2016/ink" xmlns:am3d="http://schemas.microsoft.com/office/drawing/2017/model3d" xmlns:o="urn:schemas-microsoft-com:office:office" xmlns:r="http://schemas.openxmlformats.org/officeDocument/2006/relationships" xmlns:m="http://schemas.openxmlformats.org/officeDocument/2006/math" xmlns:v="urn:schemas-microsoft-com:vml" xmlns:wp14="http://schemas.microsoft.com/office/word/2010/wordprocessingDrawing" xmlns:wp="http://schemas.openxmlformats.org/drawingml/2006/wordprocessingDrawing" xmlns:w10="urn:schemas-microsoft-com:office:word" xmlns:w="http://schemas.openxmlformats.org/wordprocessingml/2006/main" xmlns:w14="http://schemas.microsoft.com/office/word/2010/wordml" xmlns:w15="http://schemas.microsoft.com/office/word/2012/wordml" xmlns:w16cex="http://schemas.microsoft.com/office/word/2018/wordml/cex" xmlns:w16cid="http://schemas.microsoft.com/office/word/2016/wordml/cid" xmlns:w16="http://schemas.microsoft.com/office/word/2018/wordml" xmlns:w16sdtdh="http://schemas.microsoft.com/office/word/2020/wordml/sdtdatahash" xmlns:w16se="http://schemas.microsoft.com/office/word/2015/wordml/symex" xmlns:wpg="http://schemas.microsoft.com/office/word/2010/wordprocessingGroup" xmlns:wpi="http://schemas.microsoft.com/office/word/2010/wordprocessingInk" xmlns:wne="http://schemas.microsoft.com/office/word/2006/wordml" xmlns:wps="http://schemas.microsoft.com/office/word/2010/wordprocessingShape" mc:Ignorable="w14 w15 w16se w16cid w16 w16cex w16sdtdh wp14">
+<w:document xmlns:wpc="http://schemas.microsoft.com/office/word/2010/wordprocessingCanvas" xmlns:cx="http://schemas.microsoft.com/office/drawing/2014/chartex" xmlns:cx1="http://schemas.microsoft.com/office/drawing/2015/9/8/chartex" xmlns:cx2="http://schemas.microsoft.com/office/drawing/2015/10/21/chartex" xmlns:cx3="http://schemas.microsoft.com/office/drawing/2016/5/9/chartex" xmlns:cx4="http://schemas.microsoft.com/office/drawing/2016/5/10/chartex" xmlns:cx5="http://schemas.microsoft.com/office/drawing/2016/5/11/chartex" xmlns:cx6="http://schemas.microsoft.com/office/drawing/2016/5/12/chartex" xmlns:cx7="http://schemas.microsoft.com/office/drawing/2016/5/13/chartex" xmlns:cx8="http://schemas.microsoft.com/office/drawing/2016/5/14/chartex" xmlns:mc="http://schemas.openxmlformats.org/markup-compatibility/2006" xmlns:aink="http://schemas.microsoft.com/office/drawing/2016/ink" xmlns:am3d="http://schemas.microsoft.com/office/drawing/2017/model3d" xmlns:o="urn:schemas-microsoft-com:office:office" xmlns:oel="http://schemas.microsoft.com/office/2019/extlst" xmlns:r="http://schemas.openxmlformats.org/officeDocument/2006/relationships" xmlns:m="http://schemas.openxmlformats.org/officeDocument/2006/math" xmlns:v="urn:schemas-microsoft-com:vml" xmlns:wp14="http://schemas.microsoft.com/office/word/2010/wordprocessingDrawing" xmlns:wp="http://schemas.openxmlformats.org/drawingml/2006/wordprocessingDrawing" xmlns:w10="urn:schemas-microsoft-com:office:word" xmlns:w="http://schemas.openxmlformats.org/wordprocessingml/2006/main" xmlns:w14="http://schemas.microsoft.com/office/word/2010/wordml" xmlns:w15="http://schemas.microsoft.com/office/word/2012/wordml" xmlns:w16cex="http://schemas.microsoft.com/office/word/2018/wordml/cex" xmlns:w16cid="http://schemas.microsoft.com/office/word/2016/wordml/cid" xmlns:w16="http://schemas.microsoft.com/office/word/2018/wordml" xmlns:w16sdtdh="http://schemas.microsoft.com/office/word/2020/wordml/sdtdatahash" xmlns:w16se="http://schemas.microsoft.com/office/word/2015/wordml/symex" xmlns:wpg="http://schemas.microsoft.com/office/word/2010/wordprocessingGroup" xmlns:wpi="http://schemas.microsoft.com/office/word/2010/wordprocessingInk" xmlns:wne="http://schemas.microsoft.com/office/word/2006/wordml" xmlns:wps="http://schemas.microsoft.com/office/word/2010/wordprocessingShape" mc:Ignorable="w14 w15 w16se w16cid w16 w16cex w16sdtdh wp14">
   <w:body>
     <w:p>
       <w:pPr>
@@ -1370,11 +1370,10 @@
           <w:rPr>
             <w:rStyle w:val="Hyperlink"/>
           </w:rPr>
-          <w:t>https://www.kepware.com/en-us/products/kepserverex/drivers/udd/</w:t>
+          <w:t>https://www.ptc.com/en/store/kepware/drivers/universal-device-driver</w:t>
         </w:r>
       </w:hyperlink>
     </w:p>
-    <w:p/>
     <w:p/>
     <w:p/>
     <w:sectPr>
@@ -2369,23 +2368,6 @@
 </file>
 
 <file path=customXml/item1.xml><?xml version="1.0" encoding="utf-8"?>
-<p:properties xmlns:p="http://schemas.microsoft.com/office/2006/metadata/properties" xmlns:xsi="http://www.w3.org/2001/XMLSchema-instance" xmlns:pc="http://schemas.microsoft.com/office/infopath/2007/PartnerControls">
-  <documentManagement>
-    <Description xmlns="902895d6-ee0c-4eb8-961a-9fa63223098c" xsi:nil="true"/>
-  </documentManagement>
-</p:properties>
-</file>
-
-<file path=customXml/item2.xml><?xml version="1.0" encoding="utf-8"?>
-<?mso-contentType ?>
-<FormTemplates xmlns="http://schemas.microsoft.com/sharepoint/v3/contenttype/forms">
-  <Display>DocumentLibraryForm</Display>
-  <Edit>DocumentLibraryForm</Edit>
-  <New>DocumentLibraryForm</New>
-</FormTemplates>
-</file>
-
-<file path=customXml/item3.xml><?xml version="1.0" encoding="utf-8"?>
 <ct:contentTypeSchema xmlns:ct="http://schemas.microsoft.com/office/2006/metadata/contentType" xmlns:ma="http://schemas.microsoft.com/office/2006/metadata/properties/metaAttributes" ct:_="" ma:_="" ma:contentTypeName="Document" ma:contentTypeID="0x0101004E77C9B37353A9498C5CA0E213A03D22" ma:contentTypeVersion="7" ma:contentTypeDescription="Create a new document." ma:contentTypeScope="" ma:versionID="35f53f4d6ad96e26e6f8e1ffb2ee06c9">
   <xsd:schema xmlns:xsd="http://www.w3.org/2001/XMLSchema" xmlns:xs="http://www.w3.org/2001/XMLSchema" xmlns:p="http://schemas.microsoft.com/office/2006/metadata/properties" xmlns:ns2="902895d6-ee0c-4eb8-961a-9fa63223098c" xmlns:ns3="115775cf-78b2-4146-8a09-6de5e5bc004d" targetNamespace="http://schemas.microsoft.com/office/2006/metadata/properties" ma:root="true" ma:fieldsID="e6df2f185c41584e470ccdb74d7a4319" ns2:_="" ns3:_="">
     <xsd:import namespace="902895d6-ee0c-4eb8-961a-9fa63223098c"/>
@@ -2572,25 +2554,24 @@
 </ct:contentTypeSchema>
 </file>
 
-<file path=customXml/itemProps1.xml><?xml version="1.0" encoding="utf-8"?>
-<ds:datastoreItem xmlns:ds="http://schemas.openxmlformats.org/officeDocument/2006/customXml" ds:itemID="{3FD4D60F-6343-4C0D-A9E7-4E4CDEAA0925}">
-  <ds:schemaRefs>
-    <ds:schemaRef ds:uri="http://schemas.microsoft.com/office/2006/metadata/properties"/>
-    <ds:schemaRef ds:uri="http://schemas.microsoft.com/office/infopath/2007/PartnerControls"/>
-    <ds:schemaRef ds:uri="902895d6-ee0c-4eb8-961a-9fa63223098c"/>
-  </ds:schemaRefs>
-</ds:datastoreItem>
+<file path=customXml/item2.xml><?xml version="1.0" encoding="utf-8"?>
+<?mso-contentType ?>
+<FormTemplates xmlns="http://schemas.microsoft.com/sharepoint/v3/contenttype/forms">
+  <Display>DocumentLibraryForm</Display>
+  <Edit>DocumentLibraryForm</Edit>
+  <New>DocumentLibraryForm</New>
+</FormTemplates>
 </file>
 
-<file path=customXml/itemProps2.xml><?xml version="1.0" encoding="utf-8"?>
-<ds:datastoreItem xmlns:ds="http://schemas.openxmlformats.org/officeDocument/2006/customXml" ds:itemID="{2E0B1FF7-A3BF-4E85-9760-F0345F31F095}">
-  <ds:schemaRefs>
-    <ds:schemaRef ds:uri="http://schemas.microsoft.com/sharepoint/v3/contenttype/forms"/>
-  </ds:schemaRefs>
-</ds:datastoreItem>
+<file path=customXml/item3.xml><?xml version="1.0" encoding="utf-8"?>
+<p:properties xmlns:p="http://schemas.microsoft.com/office/2006/metadata/properties" xmlns:xsi="http://www.w3.org/2001/XMLSchema-instance" xmlns:pc="http://schemas.microsoft.com/office/infopath/2007/PartnerControls">
+  <documentManagement>
+    <Description xmlns="902895d6-ee0c-4eb8-961a-9fa63223098c" xsi:nil="true"/>
+  </documentManagement>
+</p:properties>
 </file>
 
-<file path=customXml/itemProps3.xml><?xml version="1.0" encoding="utf-8"?>
+<file path=customXml/itemProps1.xml><?xml version="1.0" encoding="utf-8"?>
 <ds:datastoreItem xmlns:ds="http://schemas.openxmlformats.org/officeDocument/2006/customXml" ds:itemID="{FCB8AB92-D6B9-47C3-A4FE-100BFB26F9F7}">
   <ds:schemaRefs>
     <ds:schemaRef ds:uri="http://schemas.microsoft.com/office/2006/metadata/contentType"/>
@@ -2607,4 +2588,22 @@
     <ds:schemaRef ds:uri="http://schemas.microsoft.com/internal/obd"/>
   </ds:schemaRefs>
 </ds:datastoreItem>
+</file>
+
+<file path=customXml/itemProps2.xml><?xml version="1.0" encoding="utf-8"?>
+<ds:datastoreItem xmlns:ds="http://schemas.openxmlformats.org/officeDocument/2006/customXml" ds:itemID="{2E0B1FF7-A3BF-4E85-9760-F0345F31F095}">
+  <ds:schemaRefs>
+    <ds:schemaRef ds:uri="http://schemas.microsoft.com/sharepoint/v3/contenttype/forms"/>
+  </ds:schemaRefs>
+</ds:datastoreItem>
+</file>
+
+<file path=customXml/itemProps3.xml><?xml version="1.0" encoding="utf-8"?>
+<ds:datastoreItem xmlns:ds="http://schemas.openxmlformats.org/officeDocument/2006/customXml" ds:itemID="{3FD4D60F-6343-4C0D-A9E7-4E4CDEAA0925}">
+  <ds:schemaRefs>
+    <ds:schemaRef ds:uri="http://schemas.microsoft.com/office/2006/metadata/properties"/>
+    <ds:schemaRef ds:uri="http://schemas.microsoft.com/office/infopath/2007/PartnerControls"/>
+    <ds:schemaRef ds:uri="902895d6-ee0c-4eb8-961a-9fa63223098c"/>
+  </ds:schemaRefs>
+</ds:datastoreItem>
 </file>
</xml_diff>